<commit_message>
Added update for week of Feb 1st through Feb 7th
</commit_message>
<xml_diff>
--- a/Week of 1.25-1.31.docx
+++ b/Week of 1.25-1.31.docx
@@ -49,21 +49,23 @@
         </w:rPr>
         <w:t>[</w:t>
       </w:r>
+      <w:proofErr w:type="spellStart"/>
       <w:proofErr w:type="gramStart"/>
       <w:r>
         <w:rPr>
           <w:rFonts w:ascii="Times New Roman" w:hAnsi="Times New Roman" w:cs="Times New Roman"/>
           <w:sz w:val="24"/>
         </w:rPr>
-        <w:t>team</w:t>
-      </w:r>
+        <w:t>teamName</w:t>
+      </w:r>
+      <w:proofErr w:type="spellEnd"/>
       <w:proofErr w:type="gramEnd"/>
       <w:r>
         <w:rPr>
           <w:rFonts w:ascii="Times New Roman" w:hAnsi="Times New Roman" w:cs="Times New Roman"/>
           <w:sz w:val="24"/>
         </w:rPr>
-        <w:t>#]</w:t>
+        <w:t>]</w:t>
       </w:r>
     </w:p>
     <w:p>
@@ -79,23 +81,16 @@
           <w:rFonts w:ascii="Times New Roman" w:hAnsi="Times New Roman" w:cs="Times New Roman"/>
           <w:sz w:val="24"/>
         </w:rPr>
-        <w:t>[</w:t>
-      </w:r>
-      <w:proofErr w:type="gramStart"/>
-      <w:r>
-        <w:rPr>
-          <w:rFonts w:ascii="Times New Roman" w:hAnsi="Times New Roman" w:cs="Times New Roman"/>
-          <w:sz w:val="24"/>
-        </w:rPr>
-        <w:t>section</w:t>
-      </w:r>
-      <w:proofErr w:type="gramEnd"/>
-      <w:r>
-        <w:rPr>
-          <w:rFonts w:ascii="Times New Roman" w:hAnsi="Times New Roman" w:cs="Times New Roman"/>
-          <w:sz w:val="24"/>
-        </w:rPr>
-        <w:t>#]</w:t>
+        <w:t xml:space="preserve">Section </w:t>
+      </w:r>
+      <w:bookmarkStart w:id="0" w:name="_GoBack"/>
+      <w:bookmarkEnd w:id="0"/>
+      <w:r>
+        <w:rPr>
+          <w:rFonts w:ascii="Times New Roman" w:hAnsi="Times New Roman" w:cs="Times New Roman"/>
+          <w:sz w:val="24"/>
+        </w:rPr>
+        <w:t>1</w:t>
       </w:r>
     </w:p>
     <w:p>
@@ -112,6 +107,13 @@
           <w:sz w:val="24"/>
         </w:rPr>
         <w:t>2</w:t>
+      </w:r>
+      <w:r>
+        <w:rPr>
+          <w:rFonts w:ascii="Times New Roman" w:hAnsi="Times New Roman" w:cs="Times New Roman"/>
+          <w:sz w:val="24"/>
+        </w:rPr>
+        <w:t>hrs</w:t>
       </w:r>
     </w:p>
     <w:p>
@@ -145,8 +147,6 @@
         </w:rPr>
         <w:t>2pm as well as we utilize skype chats. For next week we plan on having our project leader meet up with the client in order to elicit requirements from him on Tuesday. Then, during our weekly meeting on Wednesday we will try to take those requirements and draft an outline of sorts based on the information we have gotten. Our project manager will then meet with the client again to make sure we haven’t misinterpreted or missed out on anything. I estimate that we will spend about 2 hours during our group meeting when we try to draft the outline.</w:t>
       </w:r>
-      <w:bookmarkStart w:id="0" w:name="_GoBack"/>
-      <w:bookmarkEnd w:id="0"/>
     </w:p>
     <w:sectPr>
       <w:pgSz w:w="12240" w:h="15840"/>

</xml_diff>